<commit_message>
1-D Kalman Filter with Process Noise consideration
</commit_message>
<xml_diff>
--- a/Notes.docx
+++ b/Notes.docx
@@ -84,6 +84,7 @@
           <w:szCs w:val="28"/>
         </w:rPr>
       </w:pPr>
+      <w:bookmarkStart w:id="0" w:name="_Hlk113960201"/>
       <w:r>
         <w:rPr>
           <w:sz w:val="28"/>
@@ -132,18 +133,201 @@
         <w:t>A system where the alpha and/or beta values are set 0 is an example where the measurement has no bearing on the estimate</w:t>
       </w:r>
     </w:p>
+    <w:bookmarkEnd w:id="0"/>
     <w:p>
       <w:pPr>
-        <w:pStyle w:val="ListParagraph"/>
-        <w:numPr>
-          <w:ilvl w:val="1"/>
-          <w:numId w:val="1"/>
-        </w:numPr>
-        <w:rPr>
-          <w:sz w:val="28"/>
-          <w:szCs w:val="28"/>
-        </w:rPr>
-      </w:pPr>
+        <w:rPr>
+          <w:sz w:val="28"/>
+          <w:szCs w:val="28"/>
+        </w:rPr>
+      </w:pPr>
+      <w:r>
+        <w:rPr>
+          <w:noProof/>
+        </w:rPr>
+        <w:drawing>
+          <wp:inline distT="0" distB="0" distL="0" distR="0" wp14:anchorId="61FF3291" wp14:editId="72D24E80">
+            <wp:extent cx="5943600" cy="2268220"/>
+            <wp:effectExtent l="0" t="0" r="0" b="0"/>
+            <wp:docPr id="2" name="Picture 2" descr="Graphical user interface, text, application, email&#10;&#10;Description automatically generated"/>
+            <wp:cNvGraphicFramePr>
+              <a:graphicFrameLocks xmlns:a="http://schemas.openxmlformats.org/drawingml/2006/main" noChangeAspect="1"/>
+            </wp:cNvGraphicFramePr>
+            <a:graphic xmlns:a="http://schemas.openxmlformats.org/drawingml/2006/main">
+              <a:graphicData uri="http://schemas.openxmlformats.org/drawingml/2006/picture">
+                <pic:pic xmlns:pic="http://schemas.openxmlformats.org/drawingml/2006/picture">
+                  <pic:nvPicPr>
+                    <pic:cNvPr id="2" name="Picture 2" descr="Graphical user interface, text, application, email&#10;&#10;Description automatically generated"/>
+                    <pic:cNvPicPr/>
+                  </pic:nvPicPr>
+                  <pic:blipFill>
+                    <a:blip r:embed="rId6"/>
+                    <a:stretch>
+                      <a:fillRect/>
+                    </a:stretch>
+                  </pic:blipFill>
+                  <pic:spPr>
+                    <a:xfrm>
+                      <a:off x="0" y="0"/>
+                      <a:ext cx="5943600" cy="2268220"/>
+                    </a:xfrm>
+                    <a:prstGeom prst="rect">
+                      <a:avLst/>
+                    </a:prstGeom>
+                  </pic:spPr>
+                </pic:pic>
+              </a:graphicData>
+            </a:graphic>
+          </wp:inline>
+        </w:drawing>
+      </w:r>
+    </w:p>
+    <w:p>
+      <w:pPr>
+        <w:rPr>
+          <w:sz w:val="28"/>
+          <w:szCs w:val="28"/>
+        </w:rPr>
+      </w:pPr>
+      <w:r>
+        <w:rPr>
+          <w:noProof/>
+        </w:rPr>
+        <w:lastRenderedPageBreak/>
+        <w:drawing>
+          <wp:inline distT="0" distB="0" distL="0" distR="0" wp14:anchorId="161842A7" wp14:editId="6DB002B7">
+            <wp:extent cx="5943600" cy="6475095"/>
+            <wp:effectExtent l="0" t="0" r="0" b="1905"/>
+            <wp:docPr id="4" name="Picture 4" descr="Graphical user interface, text, application&#10;&#10;Description automatically generated"/>
+            <wp:cNvGraphicFramePr>
+              <a:graphicFrameLocks xmlns:a="http://schemas.openxmlformats.org/drawingml/2006/main" noChangeAspect="1"/>
+            </wp:cNvGraphicFramePr>
+            <a:graphic xmlns:a="http://schemas.openxmlformats.org/drawingml/2006/main">
+              <a:graphicData uri="http://schemas.openxmlformats.org/drawingml/2006/picture">
+                <pic:pic xmlns:pic="http://schemas.openxmlformats.org/drawingml/2006/picture">
+                  <pic:nvPicPr>
+                    <pic:cNvPr id="4" name="Picture 4" descr="Graphical user interface, text, application&#10;&#10;Description automatically generated"/>
+                    <pic:cNvPicPr/>
+                  </pic:nvPicPr>
+                  <pic:blipFill>
+                    <a:blip r:embed="rId7"/>
+                    <a:stretch>
+                      <a:fillRect/>
+                    </a:stretch>
+                  </pic:blipFill>
+                  <pic:spPr>
+                    <a:xfrm>
+                      <a:off x="0" y="0"/>
+                      <a:ext cx="5943600" cy="6475095"/>
+                    </a:xfrm>
+                    <a:prstGeom prst="rect">
+                      <a:avLst/>
+                    </a:prstGeom>
+                  </pic:spPr>
+                </pic:pic>
+              </a:graphicData>
+            </a:graphic>
+          </wp:inline>
+        </w:drawing>
+      </w:r>
+    </w:p>
+    <w:p>
+      <w:pPr>
+        <w:rPr>
+          <w:sz w:val="28"/>
+          <w:szCs w:val="28"/>
+        </w:rPr>
+      </w:pPr>
+      <w:r>
+        <w:rPr>
+          <w:noProof/>
+        </w:rPr>
+        <w:lastRenderedPageBreak/>
+        <w:drawing>
+          <wp:inline distT="0" distB="0" distL="0" distR="0" wp14:anchorId="51D0301F" wp14:editId="468E8A0B">
+            <wp:extent cx="5943600" cy="6199505"/>
+            <wp:effectExtent l="0" t="0" r="0" b="0"/>
+            <wp:docPr id="5" name="Picture 5" descr="Table&#10;&#10;Description automatically generated"/>
+            <wp:cNvGraphicFramePr>
+              <a:graphicFrameLocks xmlns:a="http://schemas.openxmlformats.org/drawingml/2006/main" noChangeAspect="1"/>
+            </wp:cNvGraphicFramePr>
+            <a:graphic xmlns:a="http://schemas.openxmlformats.org/drawingml/2006/main">
+              <a:graphicData uri="http://schemas.openxmlformats.org/drawingml/2006/picture">
+                <pic:pic xmlns:pic="http://schemas.openxmlformats.org/drawingml/2006/picture">
+                  <pic:nvPicPr>
+                    <pic:cNvPr id="5" name="Picture 5" descr="Table&#10;&#10;Description automatically generated"/>
+                    <pic:cNvPicPr/>
+                  </pic:nvPicPr>
+                  <pic:blipFill>
+                    <a:blip r:embed="rId8"/>
+                    <a:stretch>
+                      <a:fillRect/>
+                    </a:stretch>
+                  </pic:blipFill>
+                  <pic:spPr>
+                    <a:xfrm>
+                      <a:off x="0" y="0"/>
+                      <a:ext cx="5943600" cy="6199505"/>
+                    </a:xfrm>
+                    <a:prstGeom prst="rect">
+                      <a:avLst/>
+                    </a:prstGeom>
+                  </pic:spPr>
+                </pic:pic>
+              </a:graphicData>
+            </a:graphic>
+          </wp:inline>
+        </w:drawing>
+      </w:r>
+    </w:p>
+    <w:p>
+      <w:pPr>
+        <w:rPr>
+          <w:sz w:val="28"/>
+          <w:szCs w:val="28"/>
+        </w:rPr>
+      </w:pPr>
+      <w:r>
+        <w:rPr>
+          <w:noProof/>
+        </w:rPr>
+        <w:lastRenderedPageBreak/>
+        <w:drawing>
+          <wp:inline distT="0" distB="0" distL="0" distR="0" wp14:anchorId="6AB7CB73" wp14:editId="3FB9C7F9">
+            <wp:extent cx="5943600" cy="4389120"/>
+            <wp:effectExtent l="0" t="0" r="0" b="0"/>
+            <wp:docPr id="6" name="Picture 6" descr="Chart, line chart&#10;&#10;Description automatically generated"/>
+            <wp:cNvGraphicFramePr>
+              <a:graphicFrameLocks xmlns:a="http://schemas.openxmlformats.org/drawingml/2006/main" noChangeAspect="1"/>
+            </wp:cNvGraphicFramePr>
+            <a:graphic xmlns:a="http://schemas.openxmlformats.org/drawingml/2006/main">
+              <a:graphicData uri="http://schemas.openxmlformats.org/drawingml/2006/picture">
+                <pic:pic xmlns:pic="http://schemas.openxmlformats.org/drawingml/2006/picture">
+                  <pic:nvPicPr>
+                    <pic:cNvPr id="6" name="Picture 6" descr="Chart, line chart&#10;&#10;Description automatically generated"/>
+                    <pic:cNvPicPr/>
+                  </pic:nvPicPr>
+                  <pic:blipFill>
+                    <a:blip r:embed="rId9"/>
+                    <a:stretch>
+                      <a:fillRect/>
+                    </a:stretch>
+                  </pic:blipFill>
+                  <pic:spPr>
+                    <a:xfrm>
+                      <a:off x="0" y="0"/>
+                      <a:ext cx="5943600" cy="4389120"/>
+                    </a:xfrm>
+                    <a:prstGeom prst="rect">
+                      <a:avLst/>
+                    </a:prstGeom>
+                  </pic:spPr>
+                </pic:pic>
+              </a:graphicData>
+            </a:graphic>
+          </wp:inline>
+        </w:drawing>
+      </w:r>
     </w:p>
     <w:sectPr>
       <w:pgSz w:w="12240" w:h="15840"/>

</xml_diff>